<commit_message>
bugfixes and update to request apis
</commit_message>
<xml_diff>
--- a/backend/hr_backend/templates/Attestation de Travail/Attestation de Travail.docx
+++ b/backend/hr_backend/templates/Attestation de Travail/Attestation de Travail.docx
@@ -11,7 +11,7 @@
           <w:b/>
           <w:sz w:val="22"/>
           <w:szCs w:val="22"/>
-          <w:lang w:bidi="ar-MA"/>
+          <w:lang w:bidi="fr-FR"/>
         </w:rPr>
       </w:pPr>
     </w:p>
@@ -22,7 +22,7 @@
           <w:b/>
           <w:sz w:val="22"/>
           <w:szCs w:val="22"/>
-          <w:lang w:bidi="ar-MA"/>
+          <w:lang w:bidi="fr-FR"/>
         </w:rPr>
       </w:pPr>
     </w:p>
@@ -35,7 +35,7 @@
           <w:b/>
           <w:sz w:val="22"/>
           <w:szCs w:val="22"/>
-          <w:lang w:bidi="ar-MA"/>
+          <w:lang w:bidi="fr-FR"/>
         </w:rPr>
       </w:pPr>
     </w:p>
@@ -48,7 +48,7 @@
           <w:b/>
           <w:sz w:val="22"/>
           <w:szCs w:val="22"/>
-          <w:lang w:bidi="ar-MA"/>
+          <w:lang w:bidi="fr-FR"/>
         </w:rPr>
       </w:pPr>
     </w:p>
@@ -61,7 +61,7 @@
           <w:b/>
           <w:sz w:val="22"/>
           <w:szCs w:val="22"/>
-          <w:lang w:bidi="ar-MA"/>
+          <w:lang w:bidi="fr-FR"/>
         </w:rPr>
       </w:pPr>
     </w:p>
@@ -74,7 +74,7 @@
           <w:b/>
           <w:sz w:val="22"/>
           <w:szCs w:val="22"/>
-          <w:lang w:bidi="ar-MA"/>
+          <w:lang w:bidi="fr-FR"/>
         </w:rPr>
       </w:pPr>
     </w:p>
@@ -87,7 +87,7 @@
           <w:b/>
           <w:sz w:val="22"/>
           <w:szCs w:val="22"/>
-          <w:lang w:bidi="ar-MA"/>
+          <w:lang w:bidi="fr-FR"/>
         </w:rPr>
       </w:pPr>
     </w:p>
@@ -100,7 +100,7 @@
           <w:b/>
           <w:sz w:val="22"/>
           <w:szCs w:val="22"/>
-          <w:lang w:bidi="ar-MA"/>
+          <w:lang w:bidi="fr-FR"/>
         </w:rPr>
       </w:pPr>
     </w:p>
@@ -751,7 +751,7 @@
           <w:b/>
           <w:sz w:val="22"/>
           <w:szCs w:val="22"/>
-          <w:lang w:bidi="ar-MA"/>
+          <w:lang w:bidi="fr-FR"/>
         </w:rPr>
       </w:pPr>
     </w:p>
@@ -764,7 +764,7 @@
           <w:b/>
           <w:sz w:val="22"/>
           <w:szCs w:val="22"/>
-          <w:lang w:bidi="ar-MA"/>
+          <w:lang w:bidi="fr-FR"/>
         </w:rPr>
       </w:pPr>
     </w:p>
@@ -777,7 +777,7 @@
           <w:b/>
           <w:sz w:val="22"/>
           <w:szCs w:val="22"/>
-          <w:lang w:bidi="ar-MA"/>
+          <w:lang w:bidi="fr-FR"/>
         </w:rPr>
       </w:pPr>
     </w:p>
@@ -790,7 +790,7 @@
           <w:b/>
           <w:sz w:val="22"/>
           <w:szCs w:val="22"/>
-          <w:lang w:bidi="ar-MA"/>
+          <w:lang w:bidi="fr-FR"/>
         </w:rPr>
       </w:pPr>
     </w:p>
@@ -801,7 +801,7 @@
         <w:rPr>
           <w:rFonts w:asciiTheme="minorHAnsi" w:hAnsiTheme="minorHAnsi" w:cstheme="minorHAnsi"/>
           <w:bCs/>
-          <w:lang w:bidi="ar-MA"/>
+          <w:lang w:bidi="fr-FR"/>
         </w:rPr>
       </w:pPr>
     </w:p>
@@ -812,7 +812,7 @@
         <w:rPr>
           <w:rFonts w:asciiTheme="minorHAnsi" w:hAnsiTheme="minorHAnsi" w:cstheme="minorHAnsi"/>
           <w:bCs/>
-          <w:lang w:bidi="ar-MA"/>
+          <w:lang w:bidi="fr-FR"/>
         </w:rPr>
       </w:pPr>
     </w:p>
@@ -823,7 +823,7 @@
         <w:rPr>
           <w:rFonts w:asciiTheme="minorHAnsi" w:hAnsiTheme="minorHAnsi" w:cstheme="minorHAnsi"/>
           <w:bCs/>
-          <w:lang w:bidi="ar-MA"/>
+          <w:lang w:bidi="fr-FR"/>
         </w:rPr>
       </w:pPr>
     </w:p>
@@ -834,7 +834,7 @@
         <w:rPr>
           <w:rFonts w:asciiTheme="minorHAnsi" w:hAnsiTheme="minorHAnsi" w:cstheme="minorHAnsi"/>
           <w:bCs/>
-          <w:lang w:bidi="ar-MA"/>
+          <w:lang w:bidi="fr-FR"/>
         </w:rPr>
       </w:pPr>
     </w:p>
@@ -845,7 +845,7 @@
         <w:rPr>
           <w:rFonts w:asciiTheme="minorHAnsi" w:hAnsiTheme="minorHAnsi" w:cstheme="minorHAnsi"/>
           <w:bCs/>
-          <w:lang w:bidi="ar-MA"/>
+          <w:lang w:bidi="fr-FR"/>
         </w:rPr>
       </w:pPr>
     </w:p>
@@ -858,7 +858,7 @@
           <w:b/>
           <w:sz w:val="22"/>
           <w:szCs w:val="22"/>
-          <w:lang w:bidi="ar-MA"/>
+          <w:lang w:bidi="fr-FR"/>
         </w:rPr>
       </w:pPr>
     </w:p>
@@ -871,7 +871,7 @@
           <w:b/>
           <w:sz w:val="22"/>
           <w:szCs w:val="22"/>
-          <w:lang w:bidi="ar-MA"/>
+          <w:lang w:bidi="fr-FR"/>
         </w:rPr>
       </w:pPr>
     </w:p>
@@ -884,7 +884,7 @@
           <w:b/>
           <w:sz w:val="22"/>
           <w:szCs w:val="22"/>
-          <w:lang w:bidi="ar-MA"/>
+          <w:lang w:bidi="fr-FR"/>
         </w:rPr>
       </w:pPr>
     </w:p>
@@ -897,7 +897,7 @@
           <w:b/>
           <w:sz w:val="22"/>
           <w:szCs w:val="22"/>
-          <w:lang w:bidi="ar-MA"/>
+          <w:lang w:bidi="fr-FR"/>
         </w:rPr>
       </w:pPr>
     </w:p>

</xml_diff>